<commit_message>
Update documentation for ReadDelimitedFile reflecting support of ${Property}.
</commit_message>
<xml_diff>
--- a/doc/UserManual/Word/60_Command_ReadDelimitedFile.docx
+++ b/doc/UserManual/Word/60_Command_ReadDelimitedFile.docx
@@ -11,12 +11,7 @@
         <w:t xml:space="preserve">Command Reference: </w:t>
       </w:r>
       <w:r>
-        <w:t xml:space="preserve"> </w:t>
-      </w:r>
-      <w:proofErr w:type="spellStart"/>
-      <w:proofErr w:type="gramStart"/>
-      <w:r>
-        <w:t>R</w:t>
+        <w:t xml:space="preserve"> R</w:t>
       </w:r>
       <w:r>
         <w:t>eadD</w:t>
@@ -24,11 +19,9 @@
       <w:r>
         <w:t>elimitedFile</w:t>
       </w:r>
-      <w:proofErr w:type="spellEnd"/>
       <w:r>
         <w:t>()</w:t>
       </w:r>
-      <w:proofErr w:type="gramEnd"/>
     </w:p>
     <w:p>
       <w:pPr>
@@ -67,13 +60,13 @@
         <w:t>.</w:t>
       </w:r>
       <w:r>
-        <w:t>03</w:t>
+        <w:t>12</w:t>
       </w:r>
       <w:r>
         <w:t>.0</w:t>
       </w:r>
       <w:r>
-        <w:t>3</w:t>
+        <w:t>0</w:t>
       </w:r>
       <w:r>
         <w:t>, 20</w:t>
@@ -82,7 +75,7 @@
         <w:t>1</w:t>
       </w:r>
       <w:r>
-        <w:t>5</w:t>
+        <w:t>6</w:t>
       </w:r>
       <w:r>
         <w:t>-</w:t>
@@ -91,16 +84,13 @@
         <w:t>0</w:t>
       </w:r>
       <w:r>
-        <w:t>6</w:t>
+        <w:t>8</w:t>
       </w:r>
       <w:r>
         <w:t>-</w:t>
       </w:r>
       <w:r>
-        <w:t>1</w:t>
-      </w:r>
-      <w:r>
-        <w:t>0</w:t>
+        <w:t>20</w:t>
       </w:r>
     </w:p>
     <w:p>
@@ -121,8 +111,6 @@
       <w:r>
         <w:t xml:space="preserve">The </w:t>
       </w:r>
-      <w:proofErr w:type="spellStart"/>
-      <w:proofErr w:type="gramStart"/>
       <w:r>
         <w:rPr>
           <w:rStyle w:val="RTiSWDocLiteralText"/>
@@ -141,89 +129,6 @@
         </w:rPr>
         <w:t>elimitedFile</w:t>
       </w:r>
-      <w:proofErr w:type="spellEnd"/>
-      <w:r>
-        <w:rPr>
-          <w:rStyle w:val="RTiSWDocLiteralText"/>
-        </w:rPr>
-        <w:t>(</w:t>
-      </w:r>
-      <w:proofErr w:type="gramEnd"/>
-      <w:r>
-        <w:rPr>
-          <w:rStyle w:val="RTiSWDocLiteralText"/>
-        </w:rPr>
-        <w:t>)</w:t>
-      </w:r>
-      <w:r>
-        <w:t xml:space="preserve"> command reads </w:t>
-      </w:r>
-      <w:r>
-        <w:t xml:space="preserve">one or more </w:t>
-      </w:r>
-      <w:r>
-        <w:t xml:space="preserve">time series </w:t>
-      </w:r>
-      <w:r>
-        <w:t xml:space="preserve">from a </w:t>
-      </w:r>
-      <w:r>
-        <w:t xml:space="preserve">column-oriented </w:t>
-      </w:r>
-      <w:r>
-        <w:t>delimited file</w:t>
-      </w:r>
-      <w:r>
-        <w:t>, where columns contain date/time and values</w:t>
-      </w:r>
-      <w:r>
-        <w:t xml:space="preserve">.  This command is useful for </w:t>
-      </w:r>
-      <w:r>
-        <w:t xml:space="preserve">processing comma-separated-value (CSV) files exported from spreadsheets and </w:t>
-      </w:r>
-      <w:r>
-        <w:t>mining data from the web (see</w:t>
-      </w:r>
-      <w:r>
-        <w:t xml:space="preserve"> also</w:t>
-      </w:r>
-      <w:r>
-        <w:t xml:space="preserve"> the </w:t>
-      </w:r>
-      <w:proofErr w:type="spellStart"/>
-      <w:proofErr w:type="gramStart"/>
-      <w:r>
-        <w:rPr>
-          <w:rStyle w:val="RTiSWDocLiteralText"/>
-        </w:rPr>
-        <w:t>WebGet</w:t>
-      </w:r>
-      <w:proofErr w:type="spellEnd"/>
-      <w:r>
-        <w:rPr>
-          <w:rStyle w:val="RTiSWDocLiteralText"/>
-        </w:rPr>
-        <w:t>(</w:t>
-      </w:r>
-      <w:proofErr w:type="gramEnd"/>
-      <w:r>
-        <w:rPr>
-          <w:rStyle w:val="RTiSWDocLiteralText"/>
-        </w:rPr>
-        <w:t>)</w:t>
-      </w:r>
-      <w:r>
-        <w:t xml:space="preserve"> and </w:t>
-      </w:r>
-      <w:proofErr w:type="spellStart"/>
-      <w:r>
-        <w:rPr>
-          <w:rStyle w:val="RTiSWDocLiteralText"/>
-        </w:rPr>
-        <w:t>FTPGet</w:t>
-      </w:r>
-      <w:proofErr w:type="spellEnd"/>
       <w:r>
         <w:rPr>
           <w:rStyle w:val="RTiSWDocLiteralText"/>
@@ -231,6 +136,57 @@
         <w:t>()</w:t>
       </w:r>
       <w:r>
+        <w:t xml:space="preserve"> command reads </w:t>
+      </w:r>
+      <w:r>
+        <w:t xml:space="preserve">one or more </w:t>
+      </w:r>
+      <w:r>
+        <w:t xml:space="preserve">time series </w:t>
+      </w:r>
+      <w:r>
+        <w:t xml:space="preserve">from a </w:t>
+      </w:r>
+      <w:r>
+        <w:t xml:space="preserve">column-oriented </w:t>
+      </w:r>
+      <w:r>
+        <w:t>delimited file</w:t>
+      </w:r>
+      <w:r>
+        <w:t>, where columns contain date/time and values</w:t>
+      </w:r>
+      <w:r>
+        <w:t xml:space="preserve">.  This command is useful for </w:t>
+      </w:r>
+      <w:r>
+        <w:t xml:space="preserve">processing comma-separated-value (CSV) files exported from spreadsheets and </w:t>
+      </w:r>
+      <w:r>
+        <w:t>mining data from the web (see</w:t>
+      </w:r>
+      <w:r>
+        <w:t xml:space="preserve"> also</w:t>
+      </w:r>
+      <w:r>
+        <w:t xml:space="preserve"> the </w:t>
+      </w:r>
+      <w:r>
+        <w:rPr>
+          <w:rStyle w:val="RTiSWDocLiteralText"/>
+        </w:rPr>
+        <w:t>WebGet()</w:t>
+      </w:r>
+      <w:r>
+        <w:t xml:space="preserve"> and </w:t>
+      </w:r>
+      <w:r>
+        <w:rPr>
+          <w:rStyle w:val="RTiSWDocLiteralText"/>
+        </w:rPr>
+        <w:t>FTPGet()</w:t>
+      </w:r>
+      <w:r>
         <w:t xml:space="preserve"> </w:t>
       </w:r>
       <w:r>
@@ -262,7 +218,32 @@
         </w:numPr>
       </w:pPr>
       <w:r>
-        <w:t>Comments in the header (before data) and embedded in data records (e.g., because bad data values were commented out).</w:t>
+        <w:t>Comments:</w:t>
+      </w:r>
+    </w:p>
+    <w:p>
+      <w:pPr>
+        <w:numPr>
+          <w:ilvl w:val="1"/>
+          <w:numId w:val="1"/>
+        </w:numPr>
+      </w:pPr>
+      <w:r>
+        <w:t>in the header (before data) and embedded in data records (e.g., because bad data values were commented out).</w:t>
+      </w:r>
+    </w:p>
+    <w:p>
+      <w:pPr>
+        <w:numPr>
+          <w:ilvl w:val="1"/>
+          <w:numId w:val="1"/>
+        </w:numPr>
+      </w:pPr>
+      <w:r>
+        <w:t xml:space="preserve">as non-commented line at the top of </w:t>
+      </w:r>
+      <w:r>
+        <w:t>the file, which can be skipped</w:t>
       </w:r>
     </w:p>
     <w:p>
@@ -273,13 +254,13 @@
         </w:numPr>
       </w:pPr>
       <w:r>
-        <w:t xml:space="preserve">Column headers </w:t>
-      </w:r>
-      <w:r>
-        <w:t xml:space="preserve">as non-commented line at the top of </w:t>
-      </w:r>
-      <w:r>
-        <w:t>the file.</w:t>
+        <w:t>Data records, in column format</w:t>
+      </w:r>
+      <w:r>
+        <w:t>, containing date/time strings, data values, and other information</w:t>
+      </w:r>
+      <w:r>
+        <w:t>.</w:t>
       </w:r>
     </w:p>
     <w:p>
@@ -290,23 +271,6 @@
         </w:numPr>
       </w:pPr>
       <w:r>
-        <w:t>Data records, in column format</w:t>
-      </w:r>
-      <w:r>
-        <w:t>, containing date/time strings, data values, and other information</w:t>
-      </w:r>
-      <w:r>
-        <w:t>.</w:t>
-      </w:r>
-    </w:p>
-    <w:p>
-      <w:pPr>
-        <w:numPr>
-          <w:ilvl w:val="0"/>
-          <w:numId w:val="1"/>
-        </w:numPr>
-      </w:pPr>
-      <w:r>
         <w:t xml:space="preserve">Metadata, such as </w:t>
       </w:r>
       <w:r>
@@ -390,15 +354,7 @@
         <w:t xml:space="preserve">.  </w:t>
       </w:r>
       <w:r>
-        <w:t>For example, column headings may include the data type as “Precipitation\</w:t>
-      </w:r>
-      <w:proofErr w:type="gramStart"/>
-      <w:r>
-        <w:t>n(</w:t>
-      </w:r>
-      <w:proofErr w:type="gramEnd"/>
-      <w:r>
-        <w:t xml:space="preserve">in)” (where \n indicates a newline).  </w:t>
+        <w:t xml:space="preserve">For example, column headings may include the data type as “Precipitation\n(in)” (where \n indicates a newline).  </w:t>
       </w:r>
       <w:r>
         <w:t xml:space="preserve">Consequently, the command </w:t>
@@ -430,14 +386,12 @@
       <w:r>
         <w:t xml:space="preserve">data type and units from the column heading, the values can be assigned with the </w:t>
       </w:r>
-      <w:proofErr w:type="spellStart"/>
       <w:r>
         <w:rPr>
           <w:rStyle w:val="RTiSWDocLiteralText"/>
         </w:rPr>
         <w:t>DataType</w:t>
       </w:r>
-      <w:proofErr w:type="spellEnd"/>
       <w:r>
         <w:t xml:space="preserve"> and </w:t>
       </w:r>
@@ -448,15 +402,7 @@
         <w:t>Units</w:t>
       </w:r>
       <w:r>
-        <w:t xml:space="preserve"> parameters.  Additional </w:t>
-      </w:r>
-      <w:proofErr w:type="gramStart"/>
-      <w:r>
-        <w:t>functionality</w:t>
-      </w:r>
-      <w:proofErr w:type="gramEnd"/>
-      <w:r>
-        <w:t xml:space="preserve"> may be added in the future automate metadata discovery.</w:t>
+        <w:t xml:space="preserve"> parameters.  Additional functionality may be added in the future automate metadata discovery.</w:t>
       </w:r>
       <w:r>
         <w:t xml:space="preserve">  Examples of use for the two cases are shown </w:t>
@@ -482,27 +428,11 @@
           <w:rStyle w:val="RTiSWDocLiteralText"/>
         </w:rPr>
       </w:pPr>
-      <w:proofErr w:type="spellStart"/>
-      <w:proofErr w:type="gramStart"/>
       <w:r>
         <w:rPr>
           <w:rStyle w:val="RTiSWDocLiteralText"/>
         </w:rPr>
-        <w:t>ReadDelimitedFile</w:t>
-      </w:r>
-      <w:proofErr w:type="spellEnd"/>
-      <w:r>
-        <w:rPr>
-          <w:rStyle w:val="RTiSWDocLiteralText"/>
-        </w:rPr>
-        <w:t>(</w:t>
-      </w:r>
-      <w:proofErr w:type="gramEnd"/>
-      <w:r>
-        <w:rPr>
-          <w:rStyle w:val="RTiSWDocLiteralText"/>
-        </w:rPr>
-        <w:t>Parameter=Value,…)</w:t>
+        <w:t>ReadDelimitedFile(Parameter=Value,…)</w:t>
       </w:r>
     </w:p>
     <w:p/>
@@ -536,6 +466,7 @@
       </w:tblGrid>
       <w:tr>
         <w:trPr>
+          <w:tblHeader/>
           <w:jc w:val="center"/>
         </w:trPr>
         <w:tc>
@@ -595,14 +526,12 @@
                 <w:rStyle w:val="RTiSWDocLiteralText"/>
               </w:rPr>
             </w:pPr>
-            <w:proofErr w:type="spellStart"/>
             <w:r>
               <w:rPr>
                 <w:rStyle w:val="RTiSWDocLiteralText"/>
               </w:rPr>
               <w:t>InputFile</w:t>
             </w:r>
-            <w:proofErr w:type="spellEnd"/>
           </w:p>
         </w:tc>
         <w:tc>
@@ -611,55 +540,22 @@
           </w:tcPr>
           <w:p>
             <w:r>
-              <w:t xml:space="preserve">The name of the delimited input file to read, surrounded by double quotes to protect whitespace and special characters.    Global property values can be used with the syntax </w:t>
-            </w:r>
-            <w:r>
-              <w:rPr>
-                <w:rStyle w:val="RTiSWDocLiteralText"/>
-              </w:rPr>
-              <w:t>${</w:t>
-            </w:r>
-            <w:proofErr w:type="spellStart"/>
-            <w:r>
-              <w:rPr>
-                <w:rStyle w:val="RTiSWDocLiteralText"/>
-              </w:rPr>
-              <w:t>PropertyName</w:t>
-            </w:r>
-            <w:proofErr w:type="spellEnd"/>
-            <w:r>
-              <w:rPr>
-                <w:rStyle w:val="RTiSWDocLiteralText"/>
-              </w:rPr>
-              <w:t>}</w:t>
-            </w:r>
-            <w:r>
-              <w:t xml:space="preserve"> (see also the </w:t>
-            </w:r>
-            <w:proofErr w:type="spellStart"/>
-            <w:proofErr w:type="gramStart"/>
-            <w:r>
-              <w:rPr>
-                <w:rStyle w:val="RTiSWDocLiteralText"/>
-              </w:rPr>
-              <w:t>SetProperty</w:t>
-            </w:r>
-            <w:proofErr w:type="spellEnd"/>
-            <w:r>
-              <w:rPr>
-                <w:rStyle w:val="RTiSWDocLiteralText"/>
-              </w:rPr>
-              <w:t>(</w:t>
-            </w:r>
-            <w:proofErr w:type="gramEnd"/>
-            <w:r>
-              <w:rPr>
-                <w:rStyle w:val="RTiSWDocLiteralText"/>
-              </w:rPr>
-              <w:t>)</w:t>
-            </w:r>
-            <w:r>
-              <w:t xml:space="preserve"> command).</w:t>
+              <w:t xml:space="preserve">The name of the delimited input file to read, surrounded by double quotes to protect whitespace and special characters.    </w:t>
+            </w:r>
+            <w:r>
+              <w:t>Can be specified with</w:t>
+            </w:r>
+            <w:r>
+              <w:t xml:space="preserve"> </w:t>
+            </w:r>
+            <w:r>
+              <w:rPr>
+                <w:rStyle w:val="RTiSWDocLiteralText"/>
+              </w:rPr>
+              <w:t>${Property}</w:t>
+            </w:r>
+            <w:r>
+              <w:t>.</w:t>
             </w:r>
           </w:p>
         </w:tc>
@@ -704,6 +600,18 @@
             <w:r>
               <w:t>The delimiter character(s) that separate columns.</w:t>
             </w:r>
+            <w:r>
+              <w:t xml:space="preserve">  Can be specified with </w:t>
+            </w:r>
+            <w:r>
+              <w:rPr>
+                <w:rStyle w:val="RTiSWDocLiteralText"/>
+              </w:rPr>
+              <w:t>${Property}</w:t>
+            </w:r>
+            <w:r>
+              <w:t>.</w:t>
+            </w:r>
           </w:p>
         </w:tc>
         <w:tc>
@@ -770,15 +678,12 @@
                 <w:rStyle w:val="RTiSWDocLiteralText"/>
               </w:rPr>
             </w:pPr>
-            <w:proofErr w:type="spellStart"/>
-            <w:r>
-              <w:rPr>
-                <w:rStyle w:val="RTiSWDocLiteralText"/>
-              </w:rPr>
-              <w:lastRenderedPageBreak/>
+            <w:r>
+              <w:rPr>
+                <w:rStyle w:val="RTiSWDocLiteralText"/>
+              </w:rPr>
               <w:t>AsOne</w:t>
             </w:r>
-            <w:proofErr w:type="spellEnd"/>
           </w:p>
         </w:tc>
         <w:tc>
@@ -787,7 +692,6 @@
           </w:tcPr>
           <w:p>
             <w:r>
-              <w:lastRenderedPageBreak/>
               <w:t>Indicate whether consecutive delimiter characters should be treated as a single delimiter, for example, when multiple spaces are used to line up columns.</w:t>
             </w:r>
           </w:p>
@@ -804,11 +708,7 @@
               <w:t>False</w:t>
             </w:r>
             <w:r>
-              <w:t xml:space="preserve">  (columns are separated by a </w:t>
-            </w:r>
-            <w:r>
-              <w:lastRenderedPageBreak/>
-              <w:t>single delimiter character)</w:t>
+              <w:t xml:space="preserve">  (columns are separated by a single delimiter character)</w:t>
             </w:r>
           </w:p>
         </w:tc>
@@ -871,6 +771,18 @@
             <w:r>
               <w:t xml:space="preserve"> will be treated as comments).</w:t>
             </w:r>
+            <w:r>
+              <w:t xml:space="preserve">  Can be specified with </w:t>
+            </w:r>
+            <w:r>
+              <w:rPr>
+                <w:rStyle w:val="RTiSWDocLiteralText"/>
+              </w:rPr>
+              <w:t>${Property}</w:t>
+            </w:r>
+            <w:r>
+              <w:t>.</w:t>
+            </w:r>
           </w:p>
         </w:tc>
         <w:tc>
@@ -903,14 +815,12 @@
                 <w:rStyle w:val="RTiSWDocLiteralText"/>
               </w:rPr>
             </w:pPr>
-            <w:proofErr w:type="spellStart"/>
             <w:r>
               <w:rPr>
                 <w:rStyle w:val="RTiSWDocLiteralText"/>
               </w:rPr>
               <w:t>SkipRows</w:t>
             </w:r>
-            <w:proofErr w:type="spellEnd"/>
           </w:p>
         </w:tc>
         <w:tc>
@@ -948,14 +858,12 @@
                 <w:rStyle w:val="RTiSWDocLiteralText"/>
               </w:rPr>
             </w:pPr>
-            <w:proofErr w:type="spellStart"/>
             <w:r>
               <w:rPr>
                 <w:rStyle w:val="RTiSWDocLiteralText"/>
               </w:rPr>
               <w:t>SkipRowsAfter</w:t>
             </w:r>
-            <w:proofErr w:type="spellEnd"/>
           </w:p>
           <w:p>
             <w:pPr>
@@ -1006,14 +914,12 @@
                 <w:rStyle w:val="RTiSWDocLiteralText"/>
               </w:rPr>
             </w:pPr>
-            <w:proofErr w:type="spellStart"/>
             <w:r>
               <w:rPr>
                 <w:rStyle w:val="RTiSWDocLiteralText"/>
               </w:rPr>
               <w:t>ColumnNames</w:t>
             </w:r>
-            <w:proofErr w:type="spellEnd"/>
           </w:p>
         </w:tc>
         <w:tc>
@@ -1028,21 +934,7 @@
               <w:rPr>
                 <w:rStyle w:val="RTiSWDocLiteralText"/>
               </w:rPr>
-              <w:t>FC[</w:t>
-            </w:r>
-            <w:proofErr w:type="spellStart"/>
-            <w:r>
-              <w:rPr>
-                <w:rStyle w:val="RTiSWDocLiteralText"/>
-              </w:rPr>
-              <w:t>start:stop</w:t>
-            </w:r>
-            <w:proofErr w:type="spellEnd"/>
-            <w:r>
-              <w:rPr>
-                <w:rStyle w:val="RTiSWDocLiteralText"/>
-              </w:rPr>
-              <w:t>]</w:t>
+              <w:t>FC[start:stop]</w:t>
             </w:r>
             <w:r>
               <w:t xml:space="preserve"> to read columns from the file header (assumed to be the first row after leading comments), where </w:t>
@@ -1072,7 +964,49 @@
               <w:t>stop</w:t>
             </w:r>
             <w:r>
-              <w:t xml:space="preserve"> is blank to read all columns or a negative number to indicate the offset from the end column.</w:t>
+              <w:t xml:space="preserve"> is blank </w:t>
+            </w:r>
+            <w:r>
+              <w:t xml:space="preserve">(e.g., </w:t>
+            </w:r>
+            <w:r>
+              <w:rPr>
+                <w:rStyle w:val="RTiSWDocLiteralText"/>
+              </w:rPr>
+              <w:t>FC</w:t>
+            </w:r>
+            <w:r>
+              <w:rPr>
+                <w:rStyle w:val="RTiSWDocLiteralText"/>
+              </w:rPr>
+              <w:t>[</w:t>
+            </w:r>
+            <w:r>
+              <w:rPr>
+                <w:rStyle w:val="RTiSWDocLiteralText"/>
+              </w:rPr>
+              <w:t>1:]</w:t>
+            </w:r>
+            <w:r>
+              <w:t xml:space="preserve">) </w:t>
+            </w:r>
+            <w:r>
+              <w:t>to read all columns or a negative number to indicate the offset from the end column.</w:t>
+            </w:r>
+            <w:r>
+              <w:t xml:space="preserve">  </w:t>
+            </w:r>
+            <w:r>
+              <w:t xml:space="preserve">If column names are read from the file (triggered by </w:t>
+            </w:r>
+            <w:r>
+              <w:rPr>
+                <w:rStyle w:val="RTiSWDocLiteralText"/>
+              </w:rPr>
+              <w:t>FC</w:t>
+            </w:r>
+            <w:r>
+              <w:t xml:space="preserve"> notation, then the first non-comment, non-skipped row is expected to contain the column names).</w:t>
             </w:r>
           </w:p>
         </w:tc>
@@ -1101,14 +1035,12 @@
                 <w:rStyle w:val="RTiSWDocLiteralText"/>
               </w:rPr>
             </w:pPr>
-            <w:proofErr w:type="spellStart"/>
             <w:r>
               <w:rPr>
                 <w:rStyle w:val="RTiSWDocLiteralText"/>
               </w:rPr>
               <w:t>DateTime</w:t>
             </w:r>
-            <w:proofErr w:type="spellEnd"/>
           </w:p>
           <w:p>
             <w:pPr>
@@ -1132,20 +1064,30 @@
             <w:r>
               <w:t xml:space="preserve">The column matching a value in </w:t>
             </w:r>
-            <w:proofErr w:type="spellStart"/>
             <w:r>
               <w:rPr>
                 <w:rStyle w:val="RTiSWDocLiteralText"/>
               </w:rPr>
               <w:t>ColumnNames</w:t>
             </w:r>
-            <w:proofErr w:type="spellEnd"/>
             <w:r>
               <w:t>, which indicates t</w:t>
             </w:r>
             <w:r>
               <w:t>he date/time column in the file. Date and time are in one column with no separating delimiter characters.</w:t>
             </w:r>
+            <w:r>
+              <w:t xml:space="preserve">  Can be specified with </w:t>
+            </w:r>
+            <w:r>
+              <w:rPr>
+                <w:rStyle w:val="RTiSWDocLiteralText"/>
+              </w:rPr>
+              <w:t>${Property}</w:t>
+            </w:r>
+            <w:r>
+              <w:t xml:space="preserve">. </w:t>
+            </w:r>
           </w:p>
         </w:tc>
         <w:tc>
@@ -1156,14 +1098,12 @@
             <w:r>
               <w:t xml:space="preserve">Required if </w:t>
             </w:r>
-            <w:proofErr w:type="spellStart"/>
             <w:r>
               <w:rPr>
                 <w:rStyle w:val="RTiSWDocLiteralText"/>
               </w:rPr>
               <w:t>DateColumn</w:t>
             </w:r>
-            <w:proofErr w:type="spellEnd"/>
             <w:r>
               <w:t xml:space="preserve"> is not specified.</w:t>
             </w:r>
@@ -1184,14 +1124,12 @@
                 <w:rStyle w:val="RTiSWDocLiteralText"/>
               </w:rPr>
             </w:pPr>
-            <w:proofErr w:type="spellStart"/>
             <w:r>
               <w:rPr>
                 <w:rStyle w:val="RTiSWDocLiteralText"/>
               </w:rPr>
               <w:t>DateTime</w:t>
             </w:r>
-            <w:proofErr w:type="spellEnd"/>
           </w:p>
           <w:p>
             <w:pPr>
@@ -1222,16 +1160,8 @@
               <w:rPr>
                 <w:rStyle w:val="RTiSWDocLiteralText"/>
               </w:rPr>
-              <w:t xml:space="preserve">YYYY-MM-DD </w:t>
-            </w:r>
-            <w:proofErr w:type="spellStart"/>
-            <w:r>
-              <w:rPr>
-                <w:rStyle w:val="RTiSWDocLiteralText"/>
-              </w:rPr>
-              <w:t>hh:mm</w:t>
-            </w:r>
-            <w:proofErr w:type="spellEnd"/>
+              <w:t>YYYY-MM-DD hh:mm</w:t>
+            </w:r>
             <w:r>
               <w:t xml:space="preserve"> and </w:t>
             </w:r>
@@ -1244,80 +1174,56 @@
             <w:r>
               <w:t xml:space="preserve"> will automatically be detected.  However, it may be necessary to specify the format to ensure proper parsing.  This format will be used to parse date/times from the </w:t>
             </w:r>
-            <w:proofErr w:type="spellStart"/>
             <w:r>
               <w:rPr>
                 <w:rStyle w:val="RTiSWDocLiteralText"/>
               </w:rPr>
               <w:t>DateTimeColumn</w:t>
             </w:r>
-            <w:proofErr w:type="spellEnd"/>
             <w:r>
               <w:t xml:space="preserve"> or the merged string from the </w:t>
             </w:r>
-            <w:proofErr w:type="spellStart"/>
             <w:r>
               <w:rPr>
                 <w:rStyle w:val="RTiSWDocLiteralText"/>
               </w:rPr>
               <w:t>DateColumn</w:t>
             </w:r>
-            <w:proofErr w:type="spellEnd"/>
             <w:r>
               <w:t xml:space="preserve"> and </w:t>
             </w:r>
-            <w:proofErr w:type="spellStart"/>
             <w:r>
               <w:rPr>
                 <w:rStyle w:val="RTiSWDocLiteralText"/>
               </w:rPr>
               <w:t>TimeColumn</w:t>
             </w:r>
-            <w:proofErr w:type="spellEnd"/>
             <w:r>
               <w:t xml:space="preserve"> (if specified).</w:t>
             </w:r>
             <w:r>
-              <w:t xml:space="preserve">  The format string will depend on the formatter type.  Currently, only the “C” formatter is available, which uses C programming language </w:t>
-            </w:r>
-            <w:proofErr w:type="spellStart"/>
-            <w:r>
-              <w:t>specifiers</w:t>
-            </w:r>
-            <w:proofErr w:type="spellEnd"/>
-            <w:r>
-              <w:t xml:space="preserve">.   The resulting format includes the formatter and </w:t>
-            </w:r>
-            <w:proofErr w:type="spellStart"/>
-            <w:r>
-              <w:t>specifiers</w:t>
-            </w:r>
-            <w:proofErr w:type="spellEnd"/>
-            <w:r>
-              <w:t xml:space="preserve"> (e.g., </w:t>
-            </w:r>
-            <w:r>
-              <w:rPr>
-                <w:rStyle w:val="RTiSWDocLiteralText"/>
-              </w:rPr>
-              <w:t>C</w:t>
-            </w:r>
-            <w:proofErr w:type="gramStart"/>
-            <w:r>
-              <w:rPr>
-                <w:rStyle w:val="RTiSWDocLiteralText"/>
-              </w:rPr>
-              <w:t>:%</w:t>
-            </w:r>
-            <w:proofErr w:type="gramEnd"/>
-            <w:r>
-              <w:rPr>
-                <w:rStyle w:val="RTiSWDocLiteralText"/>
-              </w:rPr>
-              <w:t>m%d%y</w:t>
+              <w:t xml:space="preserve">  The format string will depend on the formatter type.  Currently, only the “C” formatter is available, which uses C programming language specifiers.   The resulting format includes the formatter and specifiers (e.g., </w:t>
+            </w:r>
+            <w:r>
+              <w:rPr>
+                <w:rStyle w:val="RTiSWDocLiteralText"/>
+              </w:rPr>
+              <w:t>C:%m%d%y</w:t>
             </w:r>
             <w:r>
               <w:t>).</w:t>
+            </w:r>
+            <w:r>
+              <w:t xml:space="preserve">  Can be specified with </w:t>
+            </w:r>
+            <w:r>
+              <w:rPr>
+                <w:rStyle w:val="RTiSWDocLiteralText"/>
+              </w:rPr>
+              <w:t>${Property}</w:t>
+            </w:r>
+            <w:r>
+              <w:t>.</w:t>
             </w:r>
           </w:p>
         </w:tc>
@@ -1346,14 +1252,12 @@
                 <w:rStyle w:val="RTiSWDocLiteralText"/>
               </w:rPr>
             </w:pPr>
-            <w:proofErr w:type="spellStart"/>
             <w:r>
               <w:rPr>
                 <w:rStyle w:val="RTiSWDocLiteralText"/>
               </w:rPr>
               <w:t>DateColumn</w:t>
             </w:r>
-            <w:proofErr w:type="spellEnd"/>
           </w:p>
         </w:tc>
         <w:tc>
@@ -1364,17 +1268,27 @@
             <w:r>
               <w:t xml:space="preserve">The column matching a string in </w:t>
             </w:r>
-            <w:proofErr w:type="spellStart"/>
             <w:r>
               <w:rPr>
                 <w:rStyle w:val="RTiSWDocLiteralText"/>
               </w:rPr>
               <w:t>ColumnNames</w:t>
             </w:r>
-            <w:proofErr w:type="spellEnd"/>
             <w:r>
               <w:t>, which indicates the date column in the file.</w:t>
             </w:r>
+            <w:r>
+              <w:t xml:space="preserve">  Can be specified with </w:t>
+            </w:r>
+            <w:r>
+              <w:rPr>
+                <w:rStyle w:val="RTiSWDocLiteralText"/>
+              </w:rPr>
+              <w:t>${Property}</w:t>
+            </w:r>
+            <w:r>
+              <w:t>.</w:t>
+            </w:r>
           </w:p>
         </w:tc>
         <w:tc>
@@ -1385,7 +1299,6 @@
             <w:r>
               <w:t xml:space="preserve">Required if </w:t>
             </w:r>
-            <w:proofErr w:type="spellStart"/>
             <w:r>
               <w:rPr>
                 <w:rStyle w:val="RTiSWDocLiteralText"/>
@@ -1404,7 +1317,6 @@
               </w:rPr>
               <w:t>Column</w:t>
             </w:r>
-            <w:proofErr w:type="spellEnd"/>
             <w:r>
               <w:t xml:space="preserve"> is not specified.</w:t>
             </w:r>
@@ -1425,14 +1337,12 @@
                 <w:rStyle w:val="RTiSWDocLiteralText"/>
               </w:rPr>
             </w:pPr>
-            <w:proofErr w:type="spellStart"/>
             <w:r>
               <w:rPr>
                 <w:rStyle w:val="RTiSWDocLiteralText"/>
               </w:rPr>
               <w:t>TimeColumn</w:t>
             </w:r>
-            <w:proofErr w:type="spellEnd"/>
           </w:p>
         </w:tc>
         <w:tc>
@@ -1443,64 +1353,70 @@
             <w:r>
               <w:t xml:space="preserve">The column matching a string in </w:t>
             </w:r>
-            <w:proofErr w:type="spellStart"/>
             <w:r>
               <w:rPr>
                 <w:rStyle w:val="RTiSWDocLiteralText"/>
               </w:rPr>
               <w:t>ColumnNames</w:t>
             </w:r>
-            <w:proofErr w:type="spellEnd"/>
             <w:r>
               <w:t>, which indicates the time column in the file.</w:t>
             </w:r>
             <w:r>
               <w:t xml:space="preserve">  Specify this parameter when </w:t>
             </w:r>
-            <w:proofErr w:type="spellStart"/>
             <w:r>
               <w:rPr>
                 <w:rStyle w:val="RTiSWDocLiteralText"/>
               </w:rPr>
               <w:t>DateColumn</w:t>
             </w:r>
-            <w:proofErr w:type="spellEnd"/>
-            <w:r>
-              <w:t xml:space="preserve"> is specified and time is specified in a separate column.  The </w:t>
-            </w:r>
-            <w:proofErr w:type="spellStart"/>
+            <w:r>
+              <w:t xml:space="preserve"> is specified and time is </w:t>
+            </w:r>
+            <w:r>
+              <w:lastRenderedPageBreak/>
+              <w:t xml:space="preserve">specified in a separate column.  The </w:t>
+            </w:r>
             <w:r>
               <w:rPr>
                 <w:rStyle w:val="RTiSWDocLiteralText"/>
               </w:rPr>
               <w:t>DateColumn</w:t>
             </w:r>
-            <w:proofErr w:type="spellEnd"/>
             <w:r>
               <w:t xml:space="preserve"> and </w:t>
             </w:r>
-            <w:proofErr w:type="spellStart"/>
             <w:r>
               <w:rPr>
                 <w:rStyle w:val="RTiSWDocLiteralText"/>
               </w:rPr>
               <w:t>TimeColumn</w:t>
             </w:r>
-            <w:proofErr w:type="spellEnd"/>
             <w:r>
               <w:t xml:space="preserve"> contents are merged with a joining colon character and are then treated as if </w:t>
             </w:r>
-            <w:proofErr w:type="spellStart"/>
             <w:r>
               <w:rPr>
                 <w:rStyle w:val="RTiSWDocLiteralText"/>
               </w:rPr>
               <w:t>DateTimeColumn</w:t>
             </w:r>
-            <w:proofErr w:type="spellEnd"/>
             <w:r>
               <w:t xml:space="preserve"> had been specified.</w:t>
             </w:r>
+            <w:r>
+              <w:t xml:space="preserve"> Can be specified with </w:t>
+            </w:r>
+            <w:r>
+              <w:rPr>
+                <w:rStyle w:val="RTiSWDocLiteralText"/>
+              </w:rPr>
+              <w:t>${Property}</w:t>
+            </w:r>
+            <w:r>
+              <w:t>.</w:t>
+            </w:r>
           </w:p>
         </w:tc>
         <w:tc>
@@ -1509,18 +1425,21 @@
           </w:tcPr>
           <w:p>
             <w:r>
+              <w:lastRenderedPageBreak/>
               <w:t xml:space="preserve">A time column is required only when </w:t>
             </w:r>
-            <w:proofErr w:type="spellStart"/>
             <w:r>
               <w:rPr>
                 <w:rStyle w:val="RTiSWDocLiteralText"/>
               </w:rPr>
               <w:t>DateColumn</w:t>
             </w:r>
-            <w:proofErr w:type="spellEnd"/>
-            <w:r>
-              <w:t xml:space="preserve"> is specified and the interval requires time.</w:t>
+            <w:r>
+              <w:t xml:space="preserve"> is </w:t>
+            </w:r>
+            <w:r>
+              <w:lastRenderedPageBreak/>
+              <w:t>specified and the interval requires time.</w:t>
             </w:r>
           </w:p>
         </w:tc>
@@ -1539,7 +1458,6 @@
                 <w:rStyle w:val="RTiSWDocLiteralText"/>
               </w:rPr>
             </w:pPr>
-            <w:proofErr w:type="spellStart"/>
             <w:r>
               <w:rPr>
                 <w:rStyle w:val="RTiSWDocLiteralText"/>
@@ -1547,7 +1465,6 @@
               <w:lastRenderedPageBreak/>
               <w:t>ValueColumn</w:t>
             </w:r>
-            <w:proofErr w:type="spellEnd"/>
           </w:p>
         </w:tc>
         <w:tc>
@@ -1558,52 +1475,44 @@
             <w:r>
               <w:t xml:space="preserve">The column(s) matching a string in </w:t>
             </w:r>
-            <w:proofErr w:type="spellStart"/>
             <w:r>
               <w:rPr>
                 <w:rStyle w:val="RTiSWDocLiteralText"/>
               </w:rPr>
               <w:t>ColumnNames</w:t>
             </w:r>
-            <w:proofErr w:type="spellEnd"/>
             <w:r>
               <w:t xml:space="preserve">, which indicate the data value columns.  Separate column names with commas.  The </w:t>
             </w:r>
-            <w:proofErr w:type="gramStart"/>
-            <w:r>
-              <w:rPr>
-                <w:rStyle w:val="RTiSWDocLiteralText"/>
-              </w:rPr>
-              <w:t>FC[</w:t>
-            </w:r>
-            <w:proofErr w:type="spellStart"/>
-            <w:proofErr w:type="gramEnd"/>
-            <w:r>
-              <w:rPr>
-                <w:rStyle w:val="RTiSWDocLiteralText"/>
-              </w:rPr>
-              <w:t>start:stop</w:t>
-            </w:r>
-            <w:proofErr w:type="spellEnd"/>
-            <w:r>
-              <w:rPr>
-                <w:rStyle w:val="RTiSWDocLiteralText"/>
-              </w:rPr>
-              <w:t>]</w:t>
+            <w:r>
+              <w:rPr>
+                <w:rStyle w:val="RTiSWDocLiteralText"/>
+              </w:rPr>
+              <w:t>FC[start:stop]</w:t>
             </w:r>
             <w:r>
               <w:t xml:space="preserve"> notation discussed for </w:t>
             </w:r>
-            <w:proofErr w:type="spellStart"/>
             <w:r>
               <w:rPr>
                 <w:rStyle w:val="RTiSWDocLiteralText"/>
               </w:rPr>
               <w:t>ColumnNames</w:t>
             </w:r>
-            <w:proofErr w:type="spellEnd"/>
             <w:r>
               <w:t xml:space="preserve"> can also be used.</w:t>
+            </w:r>
+            <w:r>
+              <w:t xml:space="preserve">  Can be specified with </w:t>
+            </w:r>
+            <w:r>
+              <w:rPr>
+                <w:rStyle w:val="RTiSWDocLiteralText"/>
+              </w:rPr>
+              <w:t>${Property}</w:t>
+            </w:r>
+            <w:r>
+              <w:t>.</w:t>
             </w:r>
           </w:p>
         </w:tc>
@@ -1632,14 +1541,12 @@
                 <w:rStyle w:val="RTiSWDocLiteralText"/>
               </w:rPr>
             </w:pPr>
-            <w:proofErr w:type="spellStart"/>
             <w:r>
               <w:rPr>
                 <w:rStyle w:val="RTiSWDocLiteralText"/>
               </w:rPr>
               <w:t>FlagColumn</w:t>
             </w:r>
-            <w:proofErr w:type="spellEnd"/>
           </w:p>
         </w:tc>
         <w:tc>
@@ -1650,66 +1557,56 @@
             <w:r>
               <w:t xml:space="preserve">The column(s) matching a string in </w:t>
             </w:r>
-            <w:proofErr w:type="spellStart"/>
             <w:r>
               <w:rPr>
                 <w:rStyle w:val="RTiSWDocLiteralText"/>
               </w:rPr>
               <w:t>ColumnNames</w:t>
             </w:r>
-            <w:proofErr w:type="spellEnd"/>
             <w:r>
               <w:t xml:space="preserve">, which indicate the data flag columns.  Separate column names with commas.  The </w:t>
             </w:r>
-            <w:proofErr w:type="gramStart"/>
-            <w:r>
-              <w:rPr>
-                <w:rStyle w:val="RTiSWDocLiteralText"/>
-              </w:rPr>
-              <w:t>FC[</w:t>
-            </w:r>
-            <w:proofErr w:type="spellStart"/>
-            <w:proofErr w:type="gramEnd"/>
-            <w:r>
-              <w:rPr>
-                <w:rStyle w:val="RTiSWDocLiteralText"/>
-              </w:rPr>
-              <w:t>start:stop</w:t>
-            </w:r>
-            <w:proofErr w:type="spellEnd"/>
-            <w:r>
-              <w:rPr>
-                <w:rStyle w:val="RTiSWDocLiteralText"/>
-              </w:rPr>
-              <w:t>]</w:t>
+            <w:r>
+              <w:rPr>
+                <w:rStyle w:val="RTiSWDocLiteralText"/>
+              </w:rPr>
+              <w:t>FC[start:stop]</w:t>
             </w:r>
             <w:r>
               <w:t xml:space="preserve"> notation discussed for </w:t>
             </w:r>
-            <w:proofErr w:type="spellStart"/>
             <w:r>
               <w:rPr>
                 <w:rStyle w:val="RTiSWDocLiteralText"/>
               </w:rPr>
               <w:t>ColumnNames</w:t>
             </w:r>
-            <w:proofErr w:type="spellEnd"/>
             <w:r>
               <w:t xml:space="preserve"> can also be used.  If specified, the number of columns must match the </w:t>
             </w:r>
-            <w:proofErr w:type="spellStart"/>
             <w:r>
               <w:rPr>
                 <w:rStyle w:val="RTiSWDocLiteralText"/>
               </w:rPr>
               <w:t>ValueColumn</w:t>
             </w:r>
-            <w:proofErr w:type="spellEnd"/>
             <w:r>
               <w:t xml:space="preserve"> parameter, although blanks are allowed.</w:t>
             </w:r>
             <w:r>
               <w:t xml:space="preserve">  Double-quotes around flags are not considered part of the flag.</w:t>
+            </w:r>
+            <w:r>
+              <w:t xml:space="preserve">  Can be specified with </w:t>
+            </w:r>
+            <w:r>
+              <w:rPr>
+                <w:rStyle w:val="RTiSWDocLiteralText"/>
+              </w:rPr>
+              <w:t>${Property}</w:t>
+            </w:r>
+            <w:r>
+              <w:t>.</w:t>
             </w:r>
           </w:p>
         </w:tc>
@@ -1738,14 +1635,12 @@
                 <w:rStyle w:val="RTiSWDocLiteralText"/>
               </w:rPr>
             </w:pPr>
-            <w:proofErr w:type="spellStart"/>
             <w:r>
               <w:rPr>
                 <w:rStyle w:val="RTiSWDocLiteralText"/>
               </w:rPr>
               <w:t>LocationID</w:t>
             </w:r>
-            <w:proofErr w:type="spellEnd"/>
           </w:p>
         </w:tc>
         <w:tc>
@@ -1756,41 +1651,35 @@
             <w:r>
               <w:t xml:space="preserve">The location identifier(s) to assign to time series for each of the value columns (or specify one value to apply to all columns).  The </w:t>
             </w:r>
-            <w:proofErr w:type="gramStart"/>
-            <w:r>
-              <w:rPr>
-                <w:rStyle w:val="RTiSWDocLiteralText"/>
-              </w:rPr>
-              <w:t>FC[</w:t>
-            </w:r>
-            <w:proofErr w:type="spellStart"/>
-            <w:proofErr w:type="gramEnd"/>
-            <w:r>
-              <w:rPr>
-                <w:rStyle w:val="RTiSWDocLiteralText"/>
-              </w:rPr>
-              <w:t>start:stop</w:t>
-            </w:r>
-            <w:proofErr w:type="spellEnd"/>
-            <w:r>
-              <w:rPr>
-                <w:rStyle w:val="RTiSWDocLiteralText"/>
-              </w:rPr>
-              <w:t>]</w:t>
+            <w:r>
+              <w:rPr>
+                <w:rStyle w:val="RTiSWDocLiteralText"/>
+              </w:rPr>
+              <w:t>FC[start:stop]</w:t>
             </w:r>
             <w:r>
               <w:t xml:space="preserve"> notation discussed for </w:t>
             </w:r>
-            <w:proofErr w:type="spellStart"/>
             <w:r>
               <w:rPr>
                 <w:rStyle w:val="RTiSWDocLiteralText"/>
               </w:rPr>
               <w:t>ColumnNames</w:t>
             </w:r>
-            <w:proofErr w:type="spellEnd"/>
             <w:r>
               <w:t xml:space="preserve"> can also be used.</w:t>
+            </w:r>
+            <w:r>
+              <w:t xml:space="preserve">  Can be specified with </w:t>
+            </w:r>
+            <w:r>
+              <w:rPr>
+                <w:rStyle w:val="RTiSWDocLiteralText"/>
+              </w:rPr>
+              <w:t>${Property}</w:t>
+            </w:r>
+            <w:r>
+              <w:t>.</w:t>
             </w:r>
           </w:p>
         </w:tc>
@@ -1835,6 +1724,18 @@
             <w:r>
               <w:t>The data provider identifier to assign to time series for each of the value columns (or specify one value to apply to all columns).</w:t>
             </w:r>
+            <w:r>
+              <w:t xml:space="preserve">  Can be specified with </w:t>
+            </w:r>
+            <w:r>
+              <w:rPr>
+                <w:rStyle w:val="RTiSWDocLiteralText"/>
+              </w:rPr>
+              <w:t>${Property}</w:t>
+            </w:r>
+            <w:r>
+              <w:t>.</w:t>
+            </w:r>
           </w:p>
         </w:tc>
         <w:tc>
@@ -1862,14 +1763,12 @@
                 <w:rStyle w:val="RTiSWDocLiteralText"/>
               </w:rPr>
             </w:pPr>
-            <w:proofErr w:type="spellStart"/>
             <w:r>
               <w:rPr>
                 <w:rStyle w:val="RTiSWDocLiteralText"/>
               </w:rPr>
               <w:t>DataType</w:t>
             </w:r>
-            <w:proofErr w:type="spellEnd"/>
           </w:p>
         </w:tc>
         <w:tc>
@@ -1879,6 +1778,18 @@
           <w:p>
             <w:r>
               <w:t>The data type to assign to time series for each of the value columns (or specify one value to apply to all columns).</w:t>
+            </w:r>
+            <w:r>
+              <w:t xml:space="preserve">  Can be specified with </w:t>
+            </w:r>
+            <w:r>
+              <w:rPr>
+                <w:rStyle w:val="RTiSWDocLiteralText"/>
+              </w:rPr>
+              <w:t>${Property}</w:t>
+            </w:r>
+            <w:r>
+              <w:t>.</w:t>
             </w:r>
           </w:p>
         </w:tc>
@@ -1975,6 +1886,18 @@
             <w:r>
               <w:t>The scenario to assign to time series for each of the value columns (or specify one value to apply to all columns).</w:t>
             </w:r>
+            <w:r>
+              <w:t xml:space="preserve">  Can be specified with </w:t>
+            </w:r>
+            <w:r>
+              <w:rPr>
+                <w:rStyle w:val="RTiSWDocLiteralText"/>
+              </w:rPr>
+              <w:t>${Property}</w:t>
+            </w:r>
+            <w:r>
+              <w:t>.</w:t>
+            </w:r>
           </w:p>
         </w:tc>
         <w:tc>
@@ -2018,6 +1941,18 @@
             <w:r>
               <w:t>The data units to assign to time series for each of the value columns (or specify one value to apply to all columns).</w:t>
             </w:r>
+            <w:r>
+              <w:t xml:space="preserve">  Can be specified with </w:t>
+            </w:r>
+            <w:r>
+              <w:rPr>
+                <w:rStyle w:val="RTiSWDocLiteralText"/>
+              </w:rPr>
+              <w:t>${Property}</w:t>
+            </w:r>
+            <w:r>
+              <w:t>.</w:t>
+            </w:r>
           </w:p>
         </w:tc>
         <w:tc>
@@ -2061,6 +1996,18 @@
             <w:r>
               <w:t>Strings that indicate missing data in the file (e.g., “m”).</w:t>
             </w:r>
+            <w:r>
+              <w:t xml:space="preserve">  Can be specified with </w:t>
+            </w:r>
+            <w:r>
+              <w:rPr>
+                <w:rStyle w:val="RTiSWDocLiteralText"/>
+              </w:rPr>
+              <w:t>${Property}</w:t>
+            </w:r>
+            <w:r>
+              <w:t>.</w:t>
+            </w:r>
           </w:p>
         </w:tc>
         <w:tc>
@@ -2104,6 +2051,18 @@
             <w:r>
               <w:t>The alias to assign to time series, as a literal string or using the special formatting characters listed by the command editor.  The alias is a short identifier used by other commands to locate time series for processing.</w:t>
             </w:r>
+            <w:r>
+              <w:t xml:space="preserve">  Can be specified with </w:t>
+            </w:r>
+            <w:r>
+              <w:rPr>
+                <w:rStyle w:val="RTiSWDocLiteralText"/>
+              </w:rPr>
+              <w:t>${Property}</w:t>
+            </w:r>
+            <w:r>
+              <w:t>.</w:t>
+            </w:r>
           </w:p>
         </w:tc>
         <w:tc>
@@ -2131,14 +2090,13 @@
                 <w:rStyle w:val="RTiSWDocLiteralText"/>
               </w:rPr>
             </w:pPr>
-            <w:proofErr w:type="spellStart"/>
-            <w:r>
-              <w:rPr>
-                <w:rStyle w:val="RTiSWDocLiteralText"/>
-              </w:rPr>
+            <w:r>
+              <w:rPr>
+                <w:rStyle w:val="RTiSWDocLiteralText"/>
+              </w:rPr>
+              <w:lastRenderedPageBreak/>
               <w:t>InputStart</w:t>
             </w:r>
-            <w:proofErr w:type="spellEnd"/>
           </w:p>
         </w:tc>
         <w:tc>
@@ -2188,14 +2146,12 @@
                 <w:rStyle w:val="RTiSWDocLiteralText"/>
               </w:rPr>
             </w:pPr>
-            <w:proofErr w:type="spellStart"/>
             <w:r>
               <w:rPr>
                 <w:rStyle w:val="RTiSWDocLiteralText"/>
               </w:rPr>
               <w:t>InputEnd</w:t>
             </w:r>
-            <w:proofErr w:type="spellEnd"/>
           </w:p>
         </w:tc>
         <w:tc>
@@ -2207,10 +2163,7 @@
               <w:t>The date/time to end reading data.</w:t>
             </w:r>
             <w:r>
-              <w:t xml:space="preserve">  </w:t>
-            </w:r>
-            <w:r>
-              <w:t xml:space="preserve">.  Can be specified using processor </w:t>
+              <w:t xml:space="preserve">  .  Can be specified using processor </w:t>
             </w:r>
             <w:r>
               <w:rPr>
@@ -2235,7 +2188,6 @@
         </w:tc>
       </w:tr>
     </w:tbl>
-    <w:p/>
     <w:p/>
     <w:p>
       <w:pPr>
@@ -2486,43 +2438,7 @@
                 <w:sz w:val="18"/>
                 <w:szCs w:val="18"/>
               </w:rPr>
-              <w:t>Station Date/Time       GAGE_HT (</w:t>
-            </w:r>
-            <w:proofErr w:type="spellStart"/>
-            <w:r>
-              <w:rPr>
-                <w:rStyle w:val="RTiSWDocLiteralText"/>
-                <w:sz w:val="18"/>
-                <w:szCs w:val="18"/>
-              </w:rPr>
-              <w:t>ft</w:t>
-            </w:r>
-            <w:proofErr w:type="spellEnd"/>
-            <w:r>
-              <w:rPr>
-                <w:rStyle w:val="RTiSWDocLiteralText"/>
-                <w:sz w:val="18"/>
-                <w:szCs w:val="18"/>
-              </w:rPr>
-              <w:t>)    DISCHRG (</w:t>
-            </w:r>
-            <w:proofErr w:type="spellStart"/>
-            <w:r>
-              <w:rPr>
-                <w:rStyle w:val="RTiSWDocLiteralText"/>
-                <w:sz w:val="18"/>
-                <w:szCs w:val="18"/>
-              </w:rPr>
-              <w:t>cfs</w:t>
-            </w:r>
-            <w:proofErr w:type="spellEnd"/>
-            <w:r>
-              <w:rPr>
-                <w:rStyle w:val="RTiSWDocLiteralText"/>
-                <w:sz w:val="18"/>
-                <w:szCs w:val="18"/>
-              </w:rPr>
-              <w:t>)</w:t>
+              <w:t>Station Date/Time       GAGE_HT (ft)    DISCHRG (cfs)</w:t>
             </w:r>
           </w:p>
           <w:p>
@@ -2628,9 +2544,9 @@
         </w:rPr>
         <w:drawing>
           <wp:inline distT="0" distB="0" distL="0" distR="0">
-            <wp:extent cx="5928360" cy="3688080"/>
-            <wp:effectExtent l="0" t="0" r="0" b="7620"/>
-            <wp:docPr id="1" name="Picture 1" descr="command_ReadDelimitedFile"/>
+            <wp:extent cx="5943600" cy="3175635"/>
+            <wp:effectExtent l="0" t="0" r="0" b="5715"/>
+            <wp:docPr id="4" name="Picture 4"/>
             <wp:cNvGraphicFramePr>
               <a:graphicFrameLocks xmlns:a="http://schemas.openxmlformats.org/drawingml/2006/main" noChangeAspect="1"/>
             </wp:cNvGraphicFramePr>
@@ -2638,10 +2554,8 @@
               <a:graphicData uri="http://schemas.openxmlformats.org/drawingml/2006/picture">
                 <pic:pic xmlns:pic="http://schemas.openxmlformats.org/drawingml/2006/picture">
                   <pic:nvPicPr>
-                    <pic:cNvPr id="0" name="Picture 1" descr="command_ReadDelimitedFile"/>
-                    <pic:cNvPicPr>
-                      <a:picLocks noChangeAspect="1" noChangeArrowheads="1"/>
-                    </pic:cNvPicPr>
+                    <pic:cNvPr id="4" name="command_ReadDelimitedFile.png"/>
+                    <pic:cNvPicPr/>
                   </pic:nvPicPr>
                   <pic:blipFill>
                     <a:blip r:embed="rId7">
@@ -2651,23 +2565,18 @@
                         </a:ext>
                       </a:extLst>
                     </a:blip>
-                    <a:srcRect/>
                     <a:stretch>
                       <a:fillRect/>
                     </a:stretch>
                   </pic:blipFill>
-                  <pic:spPr bwMode="auto">
+                  <pic:spPr>
                     <a:xfrm>
                       <a:off x="0" y="0"/>
-                      <a:ext cx="5928360" cy="3688080"/>
+                      <a:ext cx="5943600" cy="3175635"/>
                     </a:xfrm>
                     <a:prstGeom prst="rect">
                       <a:avLst/>
                     </a:prstGeom>
-                    <a:noFill/>
-                    <a:ln>
-                      <a:noFill/>
-                    </a:ln>
                   </pic:spPr>
                 </pic:pic>
               </a:graphicData>
@@ -2680,7 +2589,6 @@
       <w:pPr>
         <w:pStyle w:val="RTiSWDocNote"/>
       </w:pPr>
-      <w:proofErr w:type="spellStart"/>
       <w:r>
         <w:t>R</w:t>
       </w:r>
@@ -2690,13 +2598,11 @@
       <w:r>
         <w:t>elimitedFile</w:t>
       </w:r>
-      <w:proofErr w:type="spellEnd"/>
     </w:p>
     <w:p>
       <w:pPr>
         <w:pStyle w:val="RTiSWDocFigureTableTitle"/>
       </w:pPr>
-      <w:proofErr w:type="spellStart"/>
       <w:r>
         <w:t>R</w:t>
       </w:r>
@@ -2706,7 +2612,6 @@
       <w:r>
         <w:t>elimitedFile</w:t>
       </w:r>
-      <w:proofErr w:type="spellEnd"/>
       <w:r>
         <w:t>() Command Editor</w:t>
       </w:r>
@@ -2736,10 +2641,10 @@
         </w:rPr>
         <w:lastRenderedPageBreak/>
         <w:drawing>
-          <wp:inline distT="0" distB="0" distL="0" distR="0">
-            <wp:extent cx="5935980" cy="2080260"/>
-            <wp:effectExtent l="0" t="0" r="7620" b="0"/>
-            <wp:docPr id="2" name="Picture 2" descr="command_ReadDelimitedFile2"/>
+          <wp:inline distT="0" distB="0" distL="0" distR="0" wp14:anchorId="5E99CCCA" wp14:editId="4D524317">
+            <wp:extent cx="5943600" cy="1581150"/>
+            <wp:effectExtent l="0" t="0" r="0" b="0"/>
+            <wp:docPr id="5" name="Picture 5"/>
             <wp:cNvGraphicFramePr>
               <a:graphicFrameLocks xmlns:a="http://schemas.openxmlformats.org/drawingml/2006/main" noChangeAspect="1"/>
             </wp:cNvGraphicFramePr>
@@ -2747,10 +2652,8 @@
               <a:graphicData uri="http://schemas.openxmlformats.org/drawingml/2006/picture">
                 <pic:pic xmlns:pic="http://schemas.openxmlformats.org/drawingml/2006/picture">
                   <pic:nvPicPr>
-                    <pic:cNvPr id="0" name="Picture 2" descr="command_ReadDelimitedFile2"/>
-                    <pic:cNvPicPr>
-                      <a:picLocks noChangeAspect="1" noChangeArrowheads="1"/>
-                    </pic:cNvPicPr>
+                    <pic:cNvPr id="5" name="command_ReadDelimitedFile2.png"/>
+                    <pic:cNvPicPr/>
                   </pic:nvPicPr>
                   <pic:blipFill>
                     <a:blip r:embed="rId8">
@@ -2760,23 +2663,18 @@
                         </a:ext>
                       </a:extLst>
                     </a:blip>
-                    <a:srcRect/>
                     <a:stretch>
                       <a:fillRect/>
                     </a:stretch>
                   </pic:blipFill>
-                  <pic:spPr bwMode="auto">
+                  <pic:spPr>
                     <a:xfrm>
                       <a:off x="0" y="0"/>
-                      <a:ext cx="5935980" cy="2080260"/>
+                      <a:ext cx="5943600" cy="1581150"/>
                     </a:xfrm>
                     <a:prstGeom prst="rect">
                       <a:avLst/>
                     </a:prstGeom>
-                    <a:noFill/>
-                    <a:ln>
-                      <a:noFill/>
-                    </a:ln>
                   </pic:spPr>
                 </pic:pic>
               </a:graphicData>
@@ -2797,24 +2695,12 @@
       <w:pPr>
         <w:pStyle w:val="RTiSWDocFigureTableTitle"/>
       </w:pPr>
-      <w:proofErr w:type="spellStart"/>
-      <w:r>
-        <w:t>ReadDelimitedFile</w:t>
-      </w:r>
-      <w:proofErr w:type="spellEnd"/>
-      <w:r>
-        <w:t>() Command Editor when Literally Specifying Column Names</w:t>
+      <w:r>
+        <w:t>ReadDelimitedFile() Command Editor when Literally Specifying Column Names</w:t>
       </w:r>
       <w:r>
         <w:t xml:space="preserve"> – Second Data Tab</w:t>
       </w:r>
-    </w:p>
-    <w:p>
-      <w:pPr>
-        <w:rPr>
-          <w:color w:val="000000"/>
-        </w:rPr>
-      </w:pPr>
     </w:p>
     <w:p>
       <w:pPr>
@@ -2887,7 +2773,7 @@
     </w:p>
     <w:tbl>
       <w:tblPr>
-        <w:tblW w:w="0" w:type="auto"/>
+        <w:tblW w:w="9445" w:type="dxa"/>
         <w:jc w:val="center"/>
         <w:tblBorders>
           <w:top w:val="single" w:sz="4" w:space="0" w:color="auto"/>
@@ -2900,7 +2786,7 @@
         <w:tblLook w:val="0000" w:firstRow="0" w:lastRow="0" w:firstColumn="0" w:lastColumn="0" w:noHBand="0" w:noVBand="0"/>
       </w:tblPr>
       <w:tblGrid>
-        <w:gridCol w:w="9350"/>
+        <w:gridCol w:w="9458"/>
       </w:tblGrid>
       <w:tr>
         <w:trPr>
@@ -2908,7 +2794,7 @@
         </w:trPr>
         <w:tc>
           <w:tcPr>
-            <w:tcW w:w="9198" w:type="dxa"/>
+            <w:tcW w:w="9445" w:type="dxa"/>
           </w:tcPr>
           <w:p>
             <w:pPr>
@@ -2936,13 +2822,8 @@
             <w:r>
               <w:t xml:space="preserve">  </w:t>
             </w:r>
-            <w:proofErr w:type="spellStart"/>
-            <w:r>
-              <w:t>LocalFile</w:t>
-            </w:r>
-            <w:proofErr w:type="spellEnd"/>
-            <w:r>
-              <w:t>="</w:t>
+            <w:r>
+              <w:t>LocalFile="</w:t>
             </w:r>
             <w:r>
               <w:t>D</w:t>
@@ -2955,21 +2836,8 @@
             <w:pPr>
               <w:pStyle w:val="PlainText"/>
             </w:pPr>
-            <w:proofErr w:type="spellStart"/>
-            <w:r>
-              <w:t>ReadDelimitedFile</w:t>
-            </w:r>
-            <w:proofErr w:type="spellEnd"/>
-            <w:r>
-              <w:t>(</w:t>
-            </w:r>
-            <w:proofErr w:type="spellStart"/>
-            <w:r>
-              <w:t>InputFile</w:t>
-            </w:r>
-            <w:proofErr w:type="spellEnd"/>
-            <w:r>
-              <w:t>="Data\CO-DWR-ADATUNCO-tab.txt",</w:t>
+            <w:r>
+              <w:t>ReadDelimitedFile(InputFile="Data\CO-DWR-ADATUNCO-tab.txt",</w:t>
             </w:r>
           </w:p>
           <w:p>
@@ -2980,23 +2848,7 @@
               <w:t xml:space="preserve">  </w:t>
             </w:r>
             <w:r>
-              <w:t>Delimiter="\t",</w:t>
-            </w:r>
-            <w:proofErr w:type="spellStart"/>
-            <w:r>
-              <w:t>ColumnNames</w:t>
-            </w:r>
-            <w:proofErr w:type="spellEnd"/>
-            <w:r>
-              <w:t>="</w:t>
-            </w:r>
-            <w:proofErr w:type="spellStart"/>
-            <w:r>
-              <w:t>ID,DateTime,GAGE_HT,DISCHRG</w:t>
-            </w:r>
-            <w:proofErr w:type="spellEnd"/>
-            <w:r>
-              <w:t>",</w:t>
+              <w:t>Delimiter="\t",ColumnNames="ID,DateTime,GAGE_HT,DISCHRG",</w:t>
             </w:r>
           </w:p>
           <w:p>
@@ -3006,29 +2858,8 @@
             <w:r>
               <w:t xml:space="preserve">  </w:t>
             </w:r>
-            <w:proofErr w:type="spellStart"/>
-            <w:r>
-              <w:t>DateTimeColumn</w:t>
-            </w:r>
-            <w:proofErr w:type="spellEnd"/>
-            <w:r>
-              <w:t>="</w:t>
-            </w:r>
-            <w:proofErr w:type="spellStart"/>
-            <w:r>
-              <w:t>DateTime</w:t>
-            </w:r>
-            <w:proofErr w:type="spellEnd"/>
-            <w:r>
-              <w:t>",</w:t>
-            </w:r>
-            <w:proofErr w:type="spellStart"/>
-            <w:r>
-              <w:t>ValueColumn</w:t>
-            </w:r>
-            <w:proofErr w:type="spellEnd"/>
-            <w:r>
-              <w:t>="GAGE_HT,DISCHRG",</w:t>
+            <w:r>
+              <w:t>DateTimeColumn="DateTime",ValueColumn="GAGE_HT,DISCHRG",</w:t>
             </w:r>
           </w:p>
           <w:p>
@@ -3038,21 +2869,8 @@
             <w:r>
               <w:t xml:space="preserve">  </w:t>
             </w:r>
-            <w:proofErr w:type="spellStart"/>
-            <w:r>
-              <w:t>SkipRowsAfterComments</w:t>
-            </w:r>
-            <w:proofErr w:type="spellEnd"/>
-            <w:r>
-              <w:t>="1",LocationID="</w:t>
-            </w:r>
-            <w:proofErr w:type="spellStart"/>
-            <w:r>
-              <w:t>ADATUNCO",Provider</w:t>
-            </w:r>
-            <w:proofErr w:type="spellEnd"/>
-            <w:r>
-              <w:t>="DWR",</w:t>
+            <w:r>
+              <w:t>SkipRowsAfterComments="1",LocationID="ADATUNCO",Provider="DWR",</w:t>
             </w:r>
           </w:p>
           <w:p>
@@ -3128,7 +2946,7 @@
     <w:p/>
     <w:tbl>
       <w:tblPr>
-        <w:tblW w:w="0" w:type="auto"/>
+        <w:tblW w:w="9445" w:type="dxa"/>
         <w:tblBorders>
           <w:top w:val="single" w:sz="4" w:space="0" w:color="auto"/>
           <w:left w:val="single" w:sz="4" w:space="0" w:color="auto"/>
@@ -3140,12 +2958,12 @@
         <w:tblLook w:val="01E0" w:firstRow="1" w:lastRow="1" w:firstColumn="1" w:lastColumn="1" w:noHBand="0" w:noVBand="0"/>
       </w:tblPr>
       <w:tblGrid>
-        <w:gridCol w:w="9350"/>
+        <w:gridCol w:w="9614"/>
       </w:tblGrid>
       <w:tr>
         <w:tc>
           <w:tcPr>
-            <w:tcW w:w="9576" w:type="dxa"/>
+            <w:tcW w:w="9445" w:type="dxa"/>
           </w:tcPr>
           <w:p>
             <w:pPr>
@@ -3219,7 +3037,13 @@
         </w:numPr>
       </w:pPr>
       <w:r>
-        <w:t>The following dialog is used to edit the command and illustrates the syntax for the command.</w:t>
+        <w:t>The following dialog is used to edit the command and illustrates the syntax for the command</w:t>
+      </w:r>
+      <w:r>
+        <w:t xml:space="preserve"> when reading column names from the file</w:t>
+      </w:r>
+      <w:r>
+        <w:t>.</w:t>
       </w:r>
     </w:p>
     <w:p>
@@ -3241,6 +3065,7 @@
         </w:numPr>
         <w:jc w:val="center"/>
       </w:pPr>
+      <w:bookmarkStart w:id="1" w:name="_GoBack"/>
       <w:r>
         <w:rPr>
           <w:noProof/>
@@ -3248,9 +3073,9 @@
         <w:lastRenderedPageBreak/>
         <w:drawing>
           <wp:inline distT="0" distB="0" distL="0" distR="0">
-            <wp:extent cx="5935980" cy="3726180"/>
-            <wp:effectExtent l="0" t="0" r="7620" b="7620"/>
-            <wp:docPr id="3" name="Picture 3" descr="command_ReadDelimitedFile3"/>
+            <wp:extent cx="5943600" cy="3184525"/>
+            <wp:effectExtent l="0" t="0" r="0" b="0"/>
+            <wp:docPr id="6" name="Picture 6"/>
             <wp:cNvGraphicFramePr>
               <a:graphicFrameLocks xmlns:a="http://schemas.openxmlformats.org/drawingml/2006/main" noChangeAspect="1"/>
             </wp:cNvGraphicFramePr>
@@ -3258,10 +3083,8 @@
               <a:graphicData uri="http://schemas.openxmlformats.org/drawingml/2006/picture">
                 <pic:pic xmlns:pic="http://schemas.openxmlformats.org/drawingml/2006/picture">
                   <pic:nvPicPr>
-                    <pic:cNvPr id="0" name="Picture 3" descr="command_ReadDelimitedFile3"/>
-                    <pic:cNvPicPr>
-                      <a:picLocks noChangeAspect="1" noChangeArrowheads="1"/>
-                    </pic:cNvPicPr>
+                    <pic:cNvPr id="6" name="command_ReadDelimitedFile3.png"/>
+                    <pic:cNvPicPr/>
                   </pic:nvPicPr>
                   <pic:blipFill>
                     <a:blip r:embed="rId9">
@@ -3271,23 +3094,18 @@
                         </a:ext>
                       </a:extLst>
                     </a:blip>
-                    <a:srcRect/>
                     <a:stretch>
                       <a:fillRect/>
                     </a:stretch>
                   </pic:blipFill>
-                  <pic:spPr bwMode="auto">
+                  <pic:spPr>
                     <a:xfrm>
                       <a:off x="0" y="0"/>
-                      <a:ext cx="5935980" cy="3726180"/>
+                      <a:ext cx="5943600" cy="3184525"/>
                     </a:xfrm>
                     <a:prstGeom prst="rect">
                       <a:avLst/>
                     </a:prstGeom>
-                    <a:noFill/>
-                    <a:ln>
-                      <a:noFill/>
-                    </a:ln>
                   </pic:spPr>
                 </pic:pic>
               </a:graphicData>
@@ -3295,6 +3113,7 @@
           </wp:inline>
         </w:drawing>
       </w:r>
+      <w:bookmarkEnd w:id="1"/>
     </w:p>
     <w:p>
       <w:pPr>
@@ -3308,658 +3127,10 @@
       <w:pPr>
         <w:pStyle w:val="RTiSWDocFigureTableTitle"/>
       </w:pPr>
-      <w:proofErr w:type="spellStart"/>
-      <w:r>
-        <w:t>ReadDelimitedFile</w:t>
-      </w:r>
-      <w:proofErr w:type="spellEnd"/>
-      <w:r>
-        <w:t>() Command Editor when Reading Column Names from the File</w:t>
-      </w:r>
-    </w:p>
-    <w:p>
-      <w:pPr>
-        <w:rPr>
-          <w:color w:val="000000"/>
-        </w:rPr>
-      </w:pPr>
-    </w:p>
-    <w:p>
-      <w:pPr>
-        <w:rPr>
-          <w:color w:val="000000"/>
-        </w:rPr>
-      </w:pPr>
-      <w:r>
-        <w:rPr>
-          <w:color w:val="000000"/>
-        </w:rPr>
-        <w:t>The following example command file retrieves population forecast data from the State of Colorado’s website</w:t>
-      </w:r>
-      <w:r>
-        <w:rPr>
-          <w:color w:val="000000"/>
-        </w:rPr>
-        <w:t>, transposes the rows and columns using a Python script,</w:t>
-      </w:r>
-      <w:r>
-        <w:rPr>
-          <w:color w:val="000000"/>
-        </w:rPr>
-        <w:t xml:space="preserve"> and reads the </w:t>
-      </w:r>
-      <w:r>
-        <w:rPr>
-          <w:color w:val="000000"/>
-        </w:rPr>
-        <w:t xml:space="preserve">time series </w:t>
-      </w:r>
-      <w:r>
-        <w:rPr>
-          <w:color w:val="000000"/>
-        </w:rPr>
-        <w:t xml:space="preserve">data.  </w:t>
-      </w:r>
-      <w:r>
-        <w:rPr>
-          <w:color w:val="000000"/>
-        </w:rPr>
-        <w:t>The Python script is not provided with this example but generates output as shown in the above data file example.</w:t>
-      </w:r>
-    </w:p>
-    <w:p>
-      <w:pPr>
-        <w:rPr>
-          <w:color w:val="000000"/>
-        </w:rPr>
-      </w:pPr>
-    </w:p>
-    <w:tbl>
-      <w:tblPr>
-        <w:tblW w:w="9973" w:type="dxa"/>
-        <w:jc w:val="center"/>
-        <w:tblBorders>
-          <w:top w:val="single" w:sz="4" w:space="0" w:color="auto"/>
-          <w:left w:val="single" w:sz="4" w:space="0" w:color="auto"/>
-          <w:bottom w:val="single" w:sz="4" w:space="0" w:color="auto"/>
-          <w:right w:val="single" w:sz="4" w:space="0" w:color="auto"/>
-          <w:insideH w:val="single" w:sz="4" w:space="0" w:color="auto"/>
-          <w:insideV w:val="single" w:sz="4" w:space="0" w:color="auto"/>
-        </w:tblBorders>
-        <w:tblLook w:val="0000" w:firstRow="0" w:lastRow="0" w:firstColumn="0" w:lastColumn="0" w:noHBand="0" w:noVBand="0"/>
-      </w:tblPr>
-      <w:tblGrid>
-        <w:gridCol w:w="9973"/>
-      </w:tblGrid>
-      <w:tr>
-        <w:trPr>
-          <w:jc w:val="center"/>
-        </w:trPr>
-        <w:tc>
-          <w:tcPr>
-            <w:tcW w:w="9973" w:type="dxa"/>
-          </w:tcPr>
-          <w:p>
-            <w:pPr>
-              <w:pStyle w:val="PlainText"/>
-              <w:rPr>
-                <w:sz w:val="18"/>
-                <w:szCs w:val="18"/>
-              </w:rPr>
-            </w:pPr>
-            <w:proofErr w:type="spellStart"/>
-            <w:r>
-              <w:rPr>
-                <w:sz w:val="18"/>
-                <w:szCs w:val="18"/>
-              </w:rPr>
-              <w:t>StartLog</w:t>
-            </w:r>
-            <w:proofErr w:type="spellEnd"/>
-            <w:r>
-              <w:rPr>
-                <w:sz w:val="18"/>
-                <w:szCs w:val="18"/>
-              </w:rPr>
-              <w:t>(</w:t>
-            </w:r>
-            <w:proofErr w:type="spellStart"/>
-            <w:r>
-              <w:rPr>
-                <w:sz w:val="18"/>
-                <w:szCs w:val="18"/>
-              </w:rPr>
-              <w:t>LogFile</w:t>
-            </w:r>
-            <w:proofErr w:type="spellEnd"/>
-            <w:r>
-              <w:rPr>
-                <w:sz w:val="18"/>
-                <w:szCs w:val="18"/>
-              </w:rPr>
-              <w:t>="DOLA-county-pop.TSTool.log")</w:t>
-            </w:r>
-          </w:p>
-          <w:p>
-            <w:pPr>
-              <w:pStyle w:val="PlainText"/>
-              <w:rPr>
-                <w:sz w:val="18"/>
-                <w:szCs w:val="18"/>
-              </w:rPr>
-            </w:pPr>
-            <w:r>
-              <w:rPr>
-                <w:sz w:val="18"/>
-                <w:szCs w:val="18"/>
-              </w:rPr>
-              <w:t># This command file retrieves population data from the Colorado State Demographer</w:t>
-            </w:r>
-          </w:p>
-          <w:p>
-            <w:pPr>
-              <w:pStyle w:val="PlainText"/>
-              <w:rPr>
-                <w:sz w:val="18"/>
-                <w:szCs w:val="18"/>
-              </w:rPr>
-            </w:pPr>
-            <w:r>
-              <w:rPr>
-                <w:sz w:val="18"/>
-                <w:szCs w:val="18"/>
-              </w:rPr>
-              <w:t># website and processes the data into time series for use in analysis.</w:t>
-            </w:r>
-          </w:p>
-          <w:p>
-            <w:pPr>
-              <w:pStyle w:val="PlainText"/>
-              <w:rPr>
-                <w:sz w:val="18"/>
-                <w:szCs w:val="18"/>
-              </w:rPr>
-            </w:pPr>
-            <w:r>
-              <w:rPr>
-                <w:sz w:val="18"/>
-                <w:szCs w:val="18"/>
-              </w:rPr>
-              <w:t>#</w:t>
-            </w:r>
-          </w:p>
-          <w:p>
-            <w:pPr>
-              <w:pStyle w:val="PlainText"/>
-              <w:rPr>
-                <w:sz w:val="18"/>
-                <w:szCs w:val="18"/>
-              </w:rPr>
-            </w:pPr>
-            <w:r>
-              <w:rPr>
-                <w:sz w:val="18"/>
-                <w:szCs w:val="18"/>
-              </w:rPr>
-              <w:t># First retrieve the data from the DOLA web site.</w:t>
-            </w:r>
-          </w:p>
-          <w:p>
-            <w:pPr>
-              <w:pStyle w:val="PlainText"/>
-              <w:rPr>
-                <w:sz w:val="18"/>
-                <w:szCs w:val="18"/>
-              </w:rPr>
-            </w:pPr>
-            <w:r>
-              <w:rPr>
-                <w:sz w:val="18"/>
-                <w:szCs w:val="18"/>
-              </w:rPr>
-              <w:t>WebGet(URI="http://www.dola.state.co.us/dlg/demog/population/forecasts/counties1yr.csv",</w:t>
-            </w:r>
-          </w:p>
-          <w:p>
-            <w:pPr>
-              <w:pStyle w:val="PlainText"/>
-              <w:rPr>
-                <w:sz w:val="18"/>
-                <w:szCs w:val="18"/>
-              </w:rPr>
-            </w:pPr>
-            <w:r>
-              <w:rPr>
-                <w:sz w:val="18"/>
-                <w:szCs w:val="18"/>
-              </w:rPr>
-              <w:t xml:space="preserve">  </w:t>
-            </w:r>
-            <w:proofErr w:type="spellStart"/>
-            <w:r>
-              <w:rPr>
-                <w:sz w:val="18"/>
-                <w:szCs w:val="18"/>
-              </w:rPr>
-              <w:t>LocalFile</w:t>
-            </w:r>
-            <w:proofErr w:type="spellEnd"/>
-            <w:r>
-              <w:rPr>
-                <w:sz w:val="18"/>
-                <w:szCs w:val="18"/>
-              </w:rPr>
-              <w:t>="DOLA-counties1yr.csv")</w:t>
-            </w:r>
-          </w:p>
-          <w:p>
-            <w:pPr>
-              <w:pStyle w:val="PlainText"/>
-              <w:rPr>
-                <w:sz w:val="18"/>
-                <w:szCs w:val="18"/>
-              </w:rPr>
-            </w:pPr>
-            <w:r>
-              <w:rPr>
-                <w:sz w:val="18"/>
-                <w:szCs w:val="18"/>
-              </w:rPr>
-              <w:t>#</w:t>
-            </w:r>
-          </w:p>
-          <w:p>
-            <w:pPr>
-              <w:pStyle w:val="PlainText"/>
-              <w:rPr>
-                <w:sz w:val="18"/>
-                <w:szCs w:val="18"/>
-              </w:rPr>
-            </w:pPr>
-            <w:r>
-              <w:rPr>
-                <w:sz w:val="18"/>
-                <w:szCs w:val="18"/>
-              </w:rPr>
-              <w:t xml:space="preserve"># Transpose the rows/columns to match </w:t>
-            </w:r>
-            <w:proofErr w:type="spellStart"/>
-            <w:r>
-              <w:rPr>
-                <w:sz w:val="18"/>
-                <w:szCs w:val="18"/>
-              </w:rPr>
-              <w:t>TSTool</w:t>
-            </w:r>
-            <w:proofErr w:type="spellEnd"/>
-            <w:r>
-              <w:rPr>
-                <w:sz w:val="18"/>
-                <w:szCs w:val="18"/>
-              </w:rPr>
-              <w:t xml:space="preserve"> time series notation with dates in the</w:t>
-            </w:r>
-          </w:p>
-          <w:p>
-            <w:pPr>
-              <w:pStyle w:val="PlainText"/>
-              <w:rPr>
-                <w:sz w:val="18"/>
-                <w:szCs w:val="18"/>
-              </w:rPr>
-            </w:pPr>
-            <w:r>
-              <w:rPr>
-                <w:sz w:val="18"/>
-                <w:szCs w:val="18"/>
-              </w:rPr>
-              <w:t xml:space="preserve"># </w:t>
-            </w:r>
-            <w:r>
-              <w:rPr>
-                <w:sz w:val="18"/>
-                <w:szCs w:val="18"/>
-              </w:rPr>
-              <w:t>first column.</w:t>
-            </w:r>
-          </w:p>
-          <w:p>
-            <w:pPr>
-              <w:pStyle w:val="PlainText"/>
-              <w:rPr>
-                <w:sz w:val="18"/>
-                <w:szCs w:val="18"/>
-              </w:rPr>
-            </w:pPr>
-            <w:proofErr w:type="spellStart"/>
-            <w:r>
-              <w:rPr>
-                <w:sz w:val="18"/>
-                <w:szCs w:val="18"/>
-              </w:rPr>
-              <w:t>SetProperty</w:t>
-            </w:r>
-            <w:proofErr w:type="spellEnd"/>
-            <w:r>
-              <w:rPr>
-                <w:sz w:val="18"/>
-                <w:szCs w:val="18"/>
-              </w:rPr>
-              <w:t>(</w:t>
-            </w:r>
-            <w:proofErr w:type="spellStart"/>
-            <w:r>
-              <w:rPr>
-                <w:sz w:val="18"/>
-                <w:szCs w:val="18"/>
-              </w:rPr>
-              <w:t>PropertyName</w:t>
-            </w:r>
-            <w:proofErr w:type="spellEnd"/>
-            <w:r>
-              <w:rPr>
-                <w:sz w:val="18"/>
-                <w:szCs w:val="18"/>
-              </w:rPr>
-              <w:t>="</w:t>
-            </w:r>
-            <w:proofErr w:type="spellStart"/>
-            <w:r>
-              <w:rPr>
-                <w:sz w:val="18"/>
-                <w:szCs w:val="18"/>
-              </w:rPr>
-              <w:t>ScriptDir</w:t>
-            </w:r>
-            <w:proofErr w:type="spellEnd"/>
-            <w:r>
-              <w:rPr>
-                <w:sz w:val="18"/>
-                <w:szCs w:val="18"/>
-              </w:rPr>
-              <w:t>",</w:t>
-            </w:r>
-            <w:proofErr w:type="spellStart"/>
-            <w:r>
-              <w:rPr>
-                <w:sz w:val="18"/>
-                <w:szCs w:val="18"/>
-              </w:rPr>
-              <w:t>PropertyType</w:t>
-            </w:r>
-            <w:proofErr w:type="spellEnd"/>
-            <w:r>
-              <w:rPr>
-                <w:sz w:val="18"/>
-                <w:szCs w:val="18"/>
-              </w:rPr>
-              <w:t>=String,</w:t>
-            </w:r>
-          </w:p>
-          <w:p>
-            <w:pPr>
-              <w:pStyle w:val="PlainText"/>
-              <w:rPr>
-                <w:sz w:val="18"/>
-                <w:szCs w:val="18"/>
-              </w:rPr>
-            </w:pPr>
-            <w:r>
-              <w:rPr>
-                <w:sz w:val="18"/>
-                <w:szCs w:val="18"/>
-              </w:rPr>
-              <w:t>RunPython(InputFile="${</w:t>
-            </w:r>
-            <w:r>
-              <w:rPr>
-                <w:sz w:val="18"/>
-                <w:szCs w:val="18"/>
-              </w:rPr>
-              <w:t>Install</w:t>
-            </w:r>
-            <w:r>
-              <w:rPr>
-                <w:sz w:val="18"/>
-                <w:szCs w:val="18"/>
-              </w:rPr>
-              <w:t>Dir}\</w:t>
-            </w:r>
-            <w:r>
-              <w:rPr>
-                <w:sz w:val="18"/>
-                <w:szCs w:val="18"/>
-              </w:rPr>
-              <w:t>python\table\</w:t>
-            </w:r>
-            <w:r>
-              <w:rPr>
-                <w:sz w:val="18"/>
-                <w:szCs w:val="18"/>
-              </w:rPr>
-              <w:t>transpose-csv.py",</w:t>
-            </w:r>
-          </w:p>
-          <w:p>
-            <w:pPr>
-              <w:pStyle w:val="PlainText"/>
-              <w:rPr>
-                <w:sz w:val="18"/>
-                <w:szCs w:val="18"/>
-              </w:rPr>
-            </w:pPr>
-            <w:r>
-              <w:rPr>
-                <w:sz w:val="18"/>
-                <w:szCs w:val="18"/>
-              </w:rPr>
-              <w:t xml:space="preserve">  </w:t>
-            </w:r>
-            <w:r>
-              <w:rPr>
-                <w:sz w:val="18"/>
-                <w:szCs w:val="18"/>
-              </w:rPr>
-              <w:t>Arguments="\"${</w:t>
-            </w:r>
-            <w:proofErr w:type="spellStart"/>
-            <w:r>
-              <w:rPr>
-                <w:sz w:val="18"/>
-                <w:szCs w:val="18"/>
-              </w:rPr>
-              <w:t>WorkingDir</w:t>
-            </w:r>
-            <w:proofErr w:type="spellEnd"/>
-            <w:r>
-              <w:rPr>
-                <w:sz w:val="18"/>
-                <w:szCs w:val="18"/>
-              </w:rPr>
-              <w:t>}\DOLA-counties1yr.csv\"</w:t>
-            </w:r>
-          </w:p>
-          <w:p>
-            <w:pPr>
-              <w:pStyle w:val="PlainText"/>
-              <w:rPr>
-                <w:sz w:val="18"/>
-                <w:szCs w:val="18"/>
-              </w:rPr>
-            </w:pPr>
-            <w:r>
-              <w:rPr>
-                <w:sz w:val="18"/>
-                <w:szCs w:val="18"/>
-              </w:rPr>
-              <w:t xml:space="preserve">  </w:t>
-            </w:r>
-            <w:r>
-              <w:rPr>
-                <w:sz w:val="18"/>
-                <w:szCs w:val="18"/>
-              </w:rPr>
-              <w:t>\"${WorkingDir}\DOLA-counties1yr-trans.csv\"",Interpreter="Python")</w:t>
-            </w:r>
-          </w:p>
-          <w:p>
-            <w:pPr>
-              <w:pStyle w:val="PlainText"/>
-              <w:rPr>
-                <w:sz w:val="18"/>
-                <w:szCs w:val="18"/>
-              </w:rPr>
-            </w:pPr>
-            <w:r>
-              <w:rPr>
-                <w:sz w:val="18"/>
-                <w:szCs w:val="18"/>
-              </w:rPr>
-              <w:t>#</w:t>
-            </w:r>
-          </w:p>
-          <w:p>
-            <w:pPr>
-              <w:pStyle w:val="PlainText"/>
-              <w:rPr>
-                <w:sz w:val="18"/>
-                <w:szCs w:val="18"/>
-              </w:rPr>
-            </w:pPr>
-            <w:r>
-              <w:rPr>
-                <w:sz w:val="18"/>
-                <w:szCs w:val="18"/>
-              </w:rPr>
-              <w:t># Read into time series from the delimited CSV file.</w:t>
-            </w:r>
-          </w:p>
-          <w:p>
-            <w:pPr>
-              <w:pStyle w:val="PlainText"/>
-              <w:rPr>
-                <w:sz w:val="18"/>
-                <w:szCs w:val="18"/>
-              </w:rPr>
-            </w:pPr>
-            <w:r>
-              <w:rPr>
-                <w:sz w:val="18"/>
-                <w:szCs w:val="18"/>
-              </w:rPr>
-              <w:t># Define column names dynamically based on the first non-comment line in the file</w:t>
-            </w:r>
-          </w:p>
-          <w:p>
-            <w:pPr>
-              <w:pStyle w:val="PlainText"/>
-              <w:rPr>
-                <w:sz w:val="18"/>
-                <w:szCs w:val="18"/>
-              </w:rPr>
-            </w:pPr>
-            <w:r>
-              <w:rPr>
-                <w:sz w:val="18"/>
-                <w:szCs w:val="18"/>
-              </w:rPr>
-              <w:t>ReadDelimitedFile(InputFile="DOLA-counties1yr-trans.csv",Delimiter=",",</w:t>
-            </w:r>
-          </w:p>
-          <w:p>
-            <w:pPr>
-              <w:pStyle w:val="PlainText"/>
-              <w:rPr>
-                <w:sz w:val="18"/>
-                <w:szCs w:val="18"/>
-              </w:rPr>
-            </w:pPr>
-            <w:r>
-              <w:rPr>
-                <w:sz w:val="18"/>
-                <w:szCs w:val="18"/>
-              </w:rPr>
-              <w:t xml:space="preserve">  </w:t>
-            </w:r>
-            <w:r>
-              <w:rPr>
-                <w:sz w:val="18"/>
-                <w:szCs w:val="18"/>
-              </w:rPr>
-              <w:t>ColumnNames="Year,FC[2:]",DateTimeColumn="Year",ValueColumn="FC[2:]",</w:t>
-            </w:r>
-          </w:p>
-          <w:p>
-            <w:pPr>
-              <w:pStyle w:val="PlainText"/>
-              <w:rPr>
-                <w:sz w:val="18"/>
-                <w:szCs w:val="18"/>
-              </w:rPr>
-            </w:pPr>
-            <w:r>
-              <w:rPr>
-                <w:sz w:val="18"/>
-                <w:szCs w:val="18"/>
-              </w:rPr>
-              <w:t xml:space="preserve">  </w:t>
-            </w:r>
-            <w:r>
-              <w:rPr>
-                <w:sz w:val="18"/>
-                <w:szCs w:val="18"/>
-              </w:rPr>
-              <w:t>LocationID="FC[2:]",Provider="DOLA",DataType="Population",Interval=Year,Units="Persons",</w:t>
-            </w:r>
-          </w:p>
-          <w:p>
-            <w:pPr>
-              <w:pStyle w:val="PlainText"/>
-              <w:rPr>
-                <w:sz w:val="18"/>
-                <w:szCs w:val="18"/>
-              </w:rPr>
-            </w:pPr>
-            <w:r>
-              <w:rPr>
-                <w:sz w:val="18"/>
-                <w:szCs w:val="18"/>
-              </w:rPr>
-              <w:t xml:space="preserve">  </w:t>
-            </w:r>
-            <w:r>
-              <w:rPr>
-                <w:sz w:val="18"/>
-                <w:szCs w:val="18"/>
-              </w:rPr>
-              <w:t>Alias="%L-pop")</w:t>
-            </w:r>
-          </w:p>
-        </w:tc>
-        <w:bookmarkStart w:id="1" w:name="_GoBack"/>
-        <w:bookmarkEnd w:id="1"/>
-      </w:tr>
-    </w:tbl>
-    <w:p>
-      <w:pPr>
-        <w:numPr>
-          <w:ilvl w:val="12"/>
-          <w:numId w:val="0"/>
-        </w:numPr>
-      </w:pPr>
-    </w:p>
-    <w:bookmarkEnd w:id="0"/>
-    <w:p>
-      <w:pPr>
-        <w:pStyle w:val="RTiSWDocToC"/>
-        <w:tabs>
-          <w:tab w:val="clear" w:pos="360"/>
-          <w:tab w:val="clear" w:pos="720"/>
-        </w:tabs>
-        <w:rPr>
-          <w:rFonts w:ascii="Times New Roman" w:hAnsi="Times New Roman"/>
-        </w:rPr>
-      </w:pPr>
+      <w:r>
+        <w:t>ReadDelimitedFile() Command Editor when Reading Column Names from the File</w:t>
+      </w:r>
+      <w:bookmarkEnd w:id="0"/>
     </w:p>
     <w:sectPr>
       <w:headerReference w:type="even" r:id="rId10"/>
@@ -4005,12 +3176,7 @@
       <w:pStyle w:val="RTiSWDocFooter"/>
     </w:pPr>
     <w:r>
-      <w:t xml:space="preserve">Command Reference – </w:t>
-    </w:r>
-    <w:proofErr w:type="spellStart"/>
-    <w:proofErr w:type="gramStart"/>
-    <w:r>
-      <w:t>R</w:t>
+      <w:t>Command Reference – R</w:t>
     </w:r>
     <w:r>
       <w:t>eadD</w:t>
@@ -4018,13 +3184,8 @@
     <w:r>
       <w:t>elimitedFile</w:t>
     </w:r>
-    <w:proofErr w:type="spellEnd"/>
     <w:r>
-      <w:t>(</w:t>
-    </w:r>
-    <w:proofErr w:type="gramEnd"/>
-    <w:r>
-      <w:t xml:space="preserve">) - </w:t>
+      <w:t xml:space="preserve">() - </w:t>
     </w:r>
     <w:r>
       <w:fldChar w:fldCharType="begin"/>
@@ -4039,7 +3200,7 @@
       <w:rPr>
         <w:noProof/>
       </w:rPr>
-      <w:t>6</w:t>
+      <w:t>4</w:t>
     </w:r>
     <w:r>
       <w:fldChar w:fldCharType="end"/>
@@ -4063,18 +3224,11 @@
     <w:r>
       <w:t xml:space="preserve">Command Reference – </w:t>
     </w:r>
-    <w:proofErr w:type="spellStart"/>
-    <w:proofErr w:type="gramStart"/>
     <w:r>
       <w:t>ReadDelimitedFile</w:t>
     </w:r>
-    <w:proofErr w:type="spellEnd"/>
     <w:r>
-      <w:t>(</w:t>
-    </w:r>
-    <w:proofErr w:type="gramEnd"/>
-    <w:r>
-      <w:t xml:space="preserve">) - </w:t>
+      <w:t xml:space="preserve">() - </w:t>
     </w:r>
     <w:r>
       <w:fldChar w:fldCharType="begin"/>
@@ -4111,8 +3265,6 @@
       <w:tab/>
       <w:t xml:space="preserve">Command Reference – </w:t>
     </w:r>
-    <w:proofErr w:type="spellStart"/>
-    <w:proofErr w:type="gramStart"/>
     <w:r>
       <w:t>R</w:t>
     </w:r>
@@ -4122,13 +3274,8 @@
     <w:r>
       <w:t>elimitedFile</w:t>
     </w:r>
-    <w:proofErr w:type="spellEnd"/>
     <w:r>
-      <w:t>(</w:t>
-    </w:r>
-    <w:proofErr w:type="gramEnd"/>
-    <w:r>
-      <w:t xml:space="preserve">) - </w:t>
+      <w:t xml:space="preserve">() - </w:t>
     </w:r>
     <w:r>
       <w:fldChar w:fldCharType="begin"/>
@@ -4177,8 +3324,6 @@
     <w:pPr>
       <w:pStyle w:val="RTiSWDocHeader"/>
     </w:pPr>
-    <w:proofErr w:type="spellStart"/>
-    <w:proofErr w:type="gramStart"/>
     <w:r>
       <w:t>R</w:t>
     </w:r>
@@ -4188,27 +3333,15 @@
     <w:r>
       <w:t>elimitedFile</w:t>
     </w:r>
-    <w:proofErr w:type="spellEnd"/>
     <w:r>
-      <w:t>(</w:t>
-    </w:r>
-    <w:proofErr w:type="gramEnd"/>
-    <w:r>
-      <w:t>) Command</w:t>
+      <w:t>() Command</w:t>
     </w:r>
     <w:r>
       <w:tab/>
     </w:r>
     <w:r>
       <w:tab/>
-    </w:r>
-    <w:proofErr w:type="spellStart"/>
-    <w:r>
-      <w:t>TSTool</w:t>
-    </w:r>
-    <w:proofErr w:type="spellEnd"/>
-    <w:r>
-      <w:t xml:space="preserve"> Documentation</w:t>
+      <w:t>TSTool Documentation</w:t>
     </w:r>
   </w:p>
 </w:hdr>
@@ -4220,32 +3353,18 @@
     <w:pPr>
       <w:pStyle w:val="RTiSWDocHeader"/>
     </w:pPr>
-    <w:proofErr w:type="spellStart"/>
     <w:r>
-      <w:t>TSTool</w:t>
-    </w:r>
-    <w:proofErr w:type="spellEnd"/>
-    <w:r>
-      <w:t xml:space="preserve"> Documentation</w:t>
+      <w:t>TSTool Documentation</w:t>
     </w:r>
     <w:r>
       <w:tab/>
     </w:r>
     <w:r>
       <w:tab/>
-    </w:r>
-    <w:proofErr w:type="spellStart"/>
-    <w:proofErr w:type="gramStart"/>
-    <w:r>
       <w:t>ReadDelimitedFile</w:t>
     </w:r>
-    <w:proofErr w:type="spellEnd"/>
     <w:r>
-      <w:t>(</w:t>
-    </w:r>
-    <w:proofErr w:type="gramEnd"/>
-    <w:r>
-      <w:t>) Command</w:t>
+      <w:t>() Command</w:t>
     </w:r>
   </w:p>
 </w:hdr>
@@ -4590,7 +3709,7 @@
         <w:ind w:left="360" w:hanging="360"/>
       </w:pPr>
     </w:lvl>
-    <w:lvl w:ilvl="1" w:tplc="04090019" w:tentative="1">
+    <w:lvl w:ilvl="1" w:tplc="04090019">
       <w:start w:val="1"/>
       <w:numFmt w:val="lowerLetter"/>
       <w:lvlText w:val="%2."/>

</xml_diff>